<commit_message>
React JS Documentation 2
React JS Documentation 2
</commit_message>
<xml_diff>
--- a/React JS Documentation/React JS Documentation 2.docx
+++ b/React JS Documentation/React JS Documentation 2.docx
@@ -275,7 +275,7 @@
     </w:p>
     <w:p>
       <w:pPr>
-        <w:ind w:left="360"/>
+        <w:pStyle w:val="ListParagraph"/>
         <w:rPr>
           <w:rFonts w:ascii="Times New Roman" w:hAnsi="Times New Roman" w:cs="Times New Roman"/>
           <w:sz w:val="28"/>
@@ -285,63 +285,57 @@
     </w:p>
     <w:p>
       <w:pPr>
-        <w:ind w:left="360"/>
+        <w:pStyle w:val="ListParagraph"/>
+        <w:numPr>
+          <w:ilvl w:val="0"/>
+          <w:numId w:val="2"/>
+        </w:numPr>
         <w:rPr>
           <w:rFonts w:ascii="Times New Roman" w:hAnsi="Times New Roman" w:cs="Times New Roman"/>
           <w:sz w:val="28"/>
           <w:szCs w:val="28"/>
         </w:rPr>
       </w:pPr>
-    </w:p>
-    <w:p>
-      <w:pPr>
-        <w:ind w:left="360"/>
+      <w:r>
         <w:rPr>
           <w:rFonts w:ascii="Times New Roman" w:hAnsi="Times New Roman" w:cs="Times New Roman"/>
           <w:sz w:val="28"/>
           <w:szCs w:val="28"/>
         </w:rPr>
-      </w:pPr>
-    </w:p>
-    <w:p>
-      <w:pPr>
-        <w:ind w:left="360"/>
+        <w:t>Components are used</w:t>
+      </w:r>
+      <w:r>
         <w:rPr>
           <w:rFonts w:ascii="Times New Roman" w:hAnsi="Times New Roman" w:cs="Times New Roman"/>
           <w:sz w:val="28"/>
           <w:szCs w:val="28"/>
         </w:rPr>
-      </w:pPr>
-    </w:p>
-    <w:p>
-      <w:pPr>
-        <w:ind w:left="360"/>
+        <w:t xml:space="preserve"> to divide our pa</w:t>
+      </w:r>
+      <w:r>
         <w:rPr>
           <w:rFonts w:ascii="Times New Roman" w:hAnsi="Times New Roman" w:cs="Times New Roman"/>
           <w:sz w:val="28"/>
           <w:szCs w:val="28"/>
         </w:rPr>
-      </w:pPr>
-    </w:p>
-    <w:p>
-      <w:pPr>
-        <w:ind w:left="360"/>
+        <w:t>ges UI into small piece and when</w:t>
+      </w:r>
+      <w:r>
         <w:rPr>
           <w:rFonts w:ascii="Times New Roman" w:hAnsi="Times New Roman" w:cs="Times New Roman"/>
           <w:sz w:val="28"/>
           <w:szCs w:val="28"/>
         </w:rPr>
-      </w:pPr>
-    </w:p>
-    <w:p>
-      <w:pPr>
-        <w:ind w:left="360"/>
+        <w:t xml:space="preserve"> we want to isolate our code and it does not effect on other component this is called component</w:t>
+      </w:r>
+      <w:r>
         <w:rPr>
           <w:rFonts w:ascii="Times New Roman" w:hAnsi="Times New Roman" w:cs="Times New Roman"/>
           <w:sz w:val="28"/>
           <w:szCs w:val="28"/>
         </w:rPr>
-      </w:pPr>
+        <w:t>.</w:t>
+      </w:r>
     </w:p>
     <w:p>
       <w:pPr>
@@ -376,6 +370,54 @@
     <w:p>
       <w:pPr>
         <w:ind w:left="360"/>
+        <w:rPr>
+          <w:rFonts w:ascii="Times New Roman" w:hAnsi="Times New Roman" w:cs="Times New Roman"/>
+          <w:sz w:val="28"/>
+          <w:szCs w:val="28"/>
+        </w:rPr>
+      </w:pPr>
+    </w:p>
+    <w:p>
+      <w:pPr>
+        <w:ind w:left="360"/>
+        <w:rPr>
+          <w:rFonts w:ascii="Times New Roman" w:hAnsi="Times New Roman" w:cs="Times New Roman"/>
+          <w:sz w:val="28"/>
+          <w:szCs w:val="28"/>
+        </w:rPr>
+      </w:pPr>
+    </w:p>
+    <w:p>
+      <w:pPr>
+        <w:ind w:left="360"/>
+        <w:rPr>
+          <w:rFonts w:ascii="Times New Roman" w:hAnsi="Times New Roman" w:cs="Times New Roman"/>
+          <w:sz w:val="28"/>
+          <w:szCs w:val="28"/>
+        </w:rPr>
+      </w:pPr>
+    </w:p>
+    <w:p>
+      <w:pPr>
+        <w:ind w:left="360"/>
+        <w:rPr>
+          <w:rFonts w:ascii="Times New Roman" w:hAnsi="Times New Roman" w:cs="Times New Roman"/>
+          <w:sz w:val="28"/>
+          <w:szCs w:val="28"/>
+        </w:rPr>
+      </w:pPr>
+    </w:p>
+    <w:p>
+      <w:pPr>
+        <w:rPr>
+          <w:rFonts w:ascii="Times New Roman" w:hAnsi="Times New Roman" w:cs="Times New Roman"/>
+          <w:sz w:val="28"/>
+          <w:szCs w:val="28"/>
+        </w:rPr>
+      </w:pPr>
+    </w:p>
+    <w:p>
+      <w:pPr>
         <w:rPr>
           <w:rFonts w:ascii="Times New Roman" w:hAnsi="Times New Roman" w:cs="Times New Roman"/>
           <w:sz w:val="28"/>
@@ -9866,23 +9908,37 @@
     </w:p>
     <w:p>
       <w:pPr>
-        <w:rPr>
-          <w:rFonts w:ascii="Times New Roman" w:eastAsia="Times New Roman" w:hAnsi="Times New Roman" w:cs="Times New Roman"/>
+        <w:pStyle w:val="ListParagraph"/>
+        <w:numPr>
+          <w:ilvl w:val="0"/>
+          <w:numId w:val="3"/>
+        </w:numPr>
+        <w:rPr>
+          <w:rFonts w:ascii="Times New Roman" w:hAnsi="Times New Roman" w:cs="Times New Roman"/>
           <w:sz w:val="28"/>
           <w:szCs w:val="28"/>
           <w:lang w:val="en-US"/>
         </w:rPr>
       </w:pPr>
-    </w:p>
-    <w:p>
-      <w:pPr>
-        <w:rPr>
-          <w:rFonts w:ascii="Times New Roman" w:eastAsia="Times New Roman" w:hAnsi="Times New Roman" w:cs="Times New Roman"/>
+      <w:r>
+        <w:rPr>
+          <w:rFonts w:ascii="Times New Roman" w:hAnsi="Times New Roman" w:cs="Times New Roman"/>
           <w:sz w:val="28"/>
           <w:szCs w:val="28"/>
           <w:lang w:val="en-US"/>
         </w:rPr>
-      </w:pPr>
+        <w:t xml:space="preserve">Here render means when we use class component if we want to return anything we write render function. This is class component so class component doesn’t return function expect function component but when </w:t>
+      </w:r>
+      <w:r>
+        <w:rPr>
+          <w:rFonts w:ascii="Times New Roman" w:hAnsi="Times New Roman" w:cs="Times New Roman"/>
+          <w:sz w:val="28"/>
+          <w:szCs w:val="28"/>
+          <w:lang w:val="en-US"/>
+        </w:rPr>
+        <w:lastRenderedPageBreak/>
+        <w:t>we write render it allows returning in class component. Without render it gives error.</w:t>
+      </w:r>
     </w:p>
     <w:p>
       <w:pPr>
@@ -9911,7 +9967,6 @@
           <w:u w:val="single"/>
           <w:lang w:val="en-US"/>
         </w:rPr>
-        <w:lastRenderedPageBreak/>
         <w:t>Class component Router</w:t>
       </w:r>
     </w:p>
@@ -10048,19 +10103,6 @@
     </w:p>
     <w:p>
       <w:pPr>
-        <w:rPr>
-          <w:rFonts w:ascii="Times New Roman" w:eastAsia="Times New Roman" w:hAnsi="Times New Roman" w:cs="Times New Roman"/>
-          <w:b/>
-          <w:bCs/>
-          <w:sz w:val="32"/>
-          <w:szCs w:val="32"/>
-          <w:u w:val="single"/>
-          <w:lang w:val="en-US"/>
-        </w:rPr>
-      </w:pPr>
-    </w:p>
-    <w:p>
-      <w:pPr>
         <w:shd w:val="clear" w:color="auto" w:fill="1F1F1F"/>
         <w:spacing w:after="0" w:line="152" w:lineRule="atLeast"/>
         <w:rPr>
@@ -11999,16 +12041,6 @@
         </w:rPr>
         <w:t>;</w:t>
       </w:r>
-    </w:p>
-    <w:p>
-      <w:pPr>
-        <w:rPr>
-          <w:rFonts w:ascii="Consolas" w:eastAsia="Times New Roman" w:hAnsi="Consolas" w:cs="Times New Roman"/>
-          <w:sz w:val="14"/>
-          <w:szCs w:val="14"/>
-          <w:lang w:val="en-US"/>
-        </w:rPr>
-      </w:pPr>
     </w:p>
     <w:p>
       <w:pPr>
@@ -13331,16 +13363,16 @@
     </w:lvl>
   </w:abstractNum>
   <w:abstractNum w:abstractNumId="1">
-    <w:nsid w:val="1A403E9C"/>
+    <w:nsid w:val="082700FE"/>
     <w:multiLevelType w:val="hybridMultilevel"/>
-    <w:tmpl w:val="AB822606"/>
-    <w:lvl w:ilvl="0" w:tplc="04090009">
+    <w:tmpl w:val="82AA2CD4"/>
+    <w:lvl w:ilvl="0" w:tplc="0409000B">
       <w:start w:val="1"/>
       <w:numFmt w:val="bullet"/>
-      <w:lvlText w:val=""/>
+      <w:lvlText w:val=""/>
       <w:lvlJc w:val="left"/>
       <w:pPr>
-        <w:ind w:left="720" w:hanging="360"/>
+        <w:ind w:left="1080" w:hanging="360"/>
       </w:pPr>
       <w:rPr>
         <w:rFonts w:ascii="Wingdings" w:hAnsi="Wingdings" w:hint="default"/>
@@ -13352,7 +13384,7 @@
       <w:lvlText w:val="o"/>
       <w:lvlJc w:val="left"/>
       <w:pPr>
-        <w:ind w:left="1440" w:hanging="360"/>
+        <w:ind w:left="1800" w:hanging="360"/>
       </w:pPr>
       <w:rPr>
         <w:rFonts w:ascii="Courier New" w:hAnsi="Courier New" w:cs="Courier New" w:hint="default"/>
@@ -13364,7 +13396,7 @@
       <w:lvlText w:val=""/>
       <w:lvlJc w:val="left"/>
       <w:pPr>
-        <w:ind w:left="2160" w:hanging="360"/>
+        <w:ind w:left="2520" w:hanging="360"/>
       </w:pPr>
       <w:rPr>
         <w:rFonts w:ascii="Wingdings" w:hAnsi="Wingdings" w:hint="default"/>
@@ -13376,7 +13408,7 @@
       <w:lvlText w:val=""/>
       <w:lvlJc w:val="left"/>
       <w:pPr>
-        <w:ind w:left="2880" w:hanging="360"/>
+        <w:ind w:left="3240" w:hanging="360"/>
       </w:pPr>
       <w:rPr>
         <w:rFonts w:ascii="Symbol" w:hAnsi="Symbol" w:hint="default"/>
@@ -13388,7 +13420,7 @@
       <w:lvlText w:val="o"/>
       <w:lvlJc w:val="left"/>
       <w:pPr>
-        <w:ind w:left="3600" w:hanging="360"/>
+        <w:ind w:left="3960" w:hanging="360"/>
       </w:pPr>
       <w:rPr>
         <w:rFonts w:ascii="Courier New" w:hAnsi="Courier New" w:cs="Courier New" w:hint="default"/>
@@ -13400,7 +13432,7 @@
       <w:lvlText w:val=""/>
       <w:lvlJc w:val="left"/>
       <w:pPr>
-        <w:ind w:left="4320" w:hanging="360"/>
+        <w:ind w:left="4680" w:hanging="360"/>
       </w:pPr>
       <w:rPr>
         <w:rFonts w:ascii="Wingdings" w:hAnsi="Wingdings" w:hint="default"/>
@@ -13412,7 +13444,7 @@
       <w:lvlText w:val=""/>
       <w:lvlJc w:val="left"/>
       <w:pPr>
-        <w:ind w:left="5040" w:hanging="360"/>
+        <w:ind w:left="5400" w:hanging="360"/>
       </w:pPr>
       <w:rPr>
         <w:rFonts w:ascii="Symbol" w:hAnsi="Symbol" w:hint="default"/>
@@ -13424,7 +13456,7 @@
       <w:lvlText w:val="o"/>
       <w:lvlJc w:val="left"/>
       <w:pPr>
-        <w:ind w:left="5760" w:hanging="360"/>
+        <w:ind w:left="6120" w:hanging="360"/>
       </w:pPr>
       <w:rPr>
         <w:rFonts w:ascii="Courier New" w:hAnsi="Courier New" w:cs="Courier New" w:hint="default"/>
@@ -13436,7 +13468,7 @@
       <w:lvlText w:val=""/>
       <w:lvlJc w:val="left"/>
       <w:pPr>
-        <w:ind w:left="6480" w:hanging="360"/>
+        <w:ind w:left="6840" w:hanging="360"/>
       </w:pPr>
       <w:rPr>
         <w:rFonts w:ascii="Wingdings" w:hAnsi="Wingdings" w:hint="default"/>
@@ -13444,9 +13476,9 @@
     </w:lvl>
   </w:abstractNum>
   <w:abstractNum w:abstractNumId="2">
-    <w:nsid w:val="2A054CCF"/>
+    <w:nsid w:val="1A403E9C"/>
     <w:multiLevelType w:val="hybridMultilevel"/>
-    <w:tmpl w:val="DCFAF5E6"/>
+    <w:tmpl w:val="AB822606"/>
     <w:lvl w:ilvl="0" w:tplc="04090009">
       <w:start w:val="1"/>
       <w:numFmt w:val="bullet"/>
@@ -13557,9 +13589,9 @@
     </w:lvl>
   </w:abstractNum>
   <w:abstractNum w:abstractNumId="3">
-    <w:nsid w:val="46852EF8"/>
+    <w:nsid w:val="2A054CCF"/>
     <w:multiLevelType w:val="hybridMultilevel"/>
-    <w:tmpl w:val="AB4C0C8A"/>
+    <w:tmpl w:val="DCFAF5E6"/>
     <w:lvl w:ilvl="0" w:tplc="04090009">
       <w:start w:val="1"/>
       <w:numFmt w:val="bullet"/>
@@ -13670,6 +13702,119 @@
     </w:lvl>
   </w:abstractNum>
   <w:abstractNum w:abstractNumId="4">
+    <w:nsid w:val="46852EF8"/>
+    <w:multiLevelType w:val="hybridMultilevel"/>
+    <w:tmpl w:val="AB4C0C8A"/>
+    <w:lvl w:ilvl="0" w:tplc="04090009">
+      <w:start w:val="1"/>
+      <w:numFmt w:val="bullet"/>
+      <w:lvlText w:val=""/>
+      <w:lvlJc w:val="left"/>
+      <w:pPr>
+        <w:ind w:left="720" w:hanging="360"/>
+      </w:pPr>
+      <w:rPr>
+        <w:rFonts w:ascii="Wingdings" w:hAnsi="Wingdings" w:hint="default"/>
+      </w:rPr>
+    </w:lvl>
+    <w:lvl w:ilvl="1" w:tplc="04090003" w:tentative="1">
+      <w:start w:val="1"/>
+      <w:numFmt w:val="bullet"/>
+      <w:lvlText w:val="o"/>
+      <w:lvlJc w:val="left"/>
+      <w:pPr>
+        <w:ind w:left="1440" w:hanging="360"/>
+      </w:pPr>
+      <w:rPr>
+        <w:rFonts w:ascii="Courier New" w:hAnsi="Courier New" w:cs="Courier New" w:hint="default"/>
+      </w:rPr>
+    </w:lvl>
+    <w:lvl w:ilvl="2" w:tplc="04090005" w:tentative="1">
+      <w:start w:val="1"/>
+      <w:numFmt w:val="bullet"/>
+      <w:lvlText w:val=""/>
+      <w:lvlJc w:val="left"/>
+      <w:pPr>
+        <w:ind w:left="2160" w:hanging="360"/>
+      </w:pPr>
+      <w:rPr>
+        <w:rFonts w:ascii="Wingdings" w:hAnsi="Wingdings" w:hint="default"/>
+      </w:rPr>
+    </w:lvl>
+    <w:lvl w:ilvl="3" w:tplc="04090001" w:tentative="1">
+      <w:start w:val="1"/>
+      <w:numFmt w:val="bullet"/>
+      <w:lvlText w:val=""/>
+      <w:lvlJc w:val="left"/>
+      <w:pPr>
+        <w:ind w:left="2880" w:hanging="360"/>
+      </w:pPr>
+      <w:rPr>
+        <w:rFonts w:ascii="Symbol" w:hAnsi="Symbol" w:hint="default"/>
+      </w:rPr>
+    </w:lvl>
+    <w:lvl w:ilvl="4" w:tplc="04090003" w:tentative="1">
+      <w:start w:val="1"/>
+      <w:numFmt w:val="bullet"/>
+      <w:lvlText w:val="o"/>
+      <w:lvlJc w:val="left"/>
+      <w:pPr>
+        <w:ind w:left="3600" w:hanging="360"/>
+      </w:pPr>
+      <w:rPr>
+        <w:rFonts w:ascii="Courier New" w:hAnsi="Courier New" w:cs="Courier New" w:hint="default"/>
+      </w:rPr>
+    </w:lvl>
+    <w:lvl w:ilvl="5" w:tplc="04090005" w:tentative="1">
+      <w:start w:val="1"/>
+      <w:numFmt w:val="bullet"/>
+      <w:lvlText w:val=""/>
+      <w:lvlJc w:val="left"/>
+      <w:pPr>
+        <w:ind w:left="4320" w:hanging="360"/>
+      </w:pPr>
+      <w:rPr>
+        <w:rFonts w:ascii="Wingdings" w:hAnsi="Wingdings" w:hint="default"/>
+      </w:rPr>
+    </w:lvl>
+    <w:lvl w:ilvl="6" w:tplc="04090001" w:tentative="1">
+      <w:start w:val="1"/>
+      <w:numFmt w:val="bullet"/>
+      <w:lvlText w:val=""/>
+      <w:lvlJc w:val="left"/>
+      <w:pPr>
+        <w:ind w:left="5040" w:hanging="360"/>
+      </w:pPr>
+      <w:rPr>
+        <w:rFonts w:ascii="Symbol" w:hAnsi="Symbol" w:hint="default"/>
+      </w:rPr>
+    </w:lvl>
+    <w:lvl w:ilvl="7" w:tplc="04090003" w:tentative="1">
+      <w:start w:val="1"/>
+      <w:numFmt w:val="bullet"/>
+      <w:lvlText w:val="o"/>
+      <w:lvlJc w:val="left"/>
+      <w:pPr>
+        <w:ind w:left="5760" w:hanging="360"/>
+      </w:pPr>
+      <w:rPr>
+        <w:rFonts w:ascii="Courier New" w:hAnsi="Courier New" w:cs="Courier New" w:hint="default"/>
+      </w:rPr>
+    </w:lvl>
+    <w:lvl w:ilvl="8" w:tplc="04090005" w:tentative="1">
+      <w:start w:val="1"/>
+      <w:numFmt w:val="bullet"/>
+      <w:lvlText w:val=""/>
+      <w:lvlJc w:val="left"/>
+      <w:pPr>
+        <w:ind w:left="6480" w:hanging="360"/>
+      </w:pPr>
+      <w:rPr>
+        <w:rFonts w:ascii="Wingdings" w:hAnsi="Wingdings" w:hint="default"/>
+      </w:rPr>
+    </w:lvl>
+  </w:abstractNum>
+  <w:abstractNum w:abstractNumId="5">
     <w:nsid w:val="6BDE04FE"/>
     <w:multiLevelType w:val="hybridMultilevel"/>
     <w:tmpl w:val="9DD2119E"/>
@@ -13782,7 +13927,7 @@
       </w:rPr>
     </w:lvl>
   </w:abstractNum>
-  <w:abstractNum w:abstractNumId="5">
+  <w:abstractNum w:abstractNumId="6">
     <w:nsid w:val="754537F8"/>
     <w:multiLevelType w:val="hybridMultilevel"/>
     <w:tmpl w:val="B9128C4A"/>
@@ -13896,22 +14041,25 @@
     </w:lvl>
   </w:abstractNum>
   <w:num w:numId="1">
-    <w:abstractNumId w:val="3"/>
+    <w:abstractNumId w:val="4"/>
   </w:num>
   <w:num w:numId="2">
     <w:abstractNumId w:val="0"/>
   </w:num>
   <w:num w:numId="3">
-    <w:abstractNumId w:val="4"/>
+    <w:abstractNumId w:val="5"/>
   </w:num>
   <w:num w:numId="4">
+    <w:abstractNumId w:val="3"/>
+  </w:num>
+  <w:num w:numId="5">
     <w:abstractNumId w:val="2"/>
   </w:num>
-  <w:num w:numId="5">
+  <w:num w:numId="6">
+    <w:abstractNumId w:val="6"/>
+  </w:num>
+  <w:num w:numId="7">
     <w:abstractNumId w:val="1"/>
-  </w:num>
-  <w:num w:numId="6">
-    <w:abstractNumId w:val="5"/>
   </w:num>
 </w:numbering>
 </file>

</xml_diff>